<commit_message>
Implement live/test setting for Google Analytics.
</commit_message>
<xml_diff>
--- a/doc/hpp-WI.docx
+++ b/doc/hpp-WI.docx
@@ -1251,74 +1251,57 @@
         </w:rPr>
         <w:t xml:space="preserve">Update the </w:t>
       </w:r>
-      <w:r>
-        <w:rPr>
-          <w:rFonts w:ascii="Courier New" w:eastAsia="Times New Roman" w:hAnsi="Courier New" w:cs="Courier New"/>
-          <w:lang w:val="en-GB"/>
-        </w:rPr>
-        <w:t>product</w:t>
-      </w:r>
-      <w:r>
-        <w:rPr>
-          <w:rFonts w:ascii="Verdana" w:eastAsia="Times New Roman" w:hAnsi="Verdana" w:cs="Times New Roman"/>
-          <w:lang w:val="en-GB"/>
-        </w:rPr>
-        <w:t xml:space="preserve"> key </w:t>
-      </w:r>
-      <w:r>
-        <w:rPr>
-          <w:rFonts w:ascii="Verdana" w:eastAsia="Times New Roman" w:hAnsi="Verdana" w:cs="Times New Roman"/>
-          <w:lang w:val="en-GB"/>
-        </w:rPr>
-        <w:t>with the name of the help system you are processing.</w:t>
+      <w:proofErr w:type="spellStart"/>
+      <w:r>
+        <w:rPr>
+          <w:rFonts w:ascii="Courier New" w:eastAsia="Times New Roman" w:hAnsi="Courier New" w:cs="Courier New"/>
+          <w:lang w:val="en-GB"/>
+        </w:rPr>
+        <w:t>help_system_status</w:t>
+      </w:r>
+      <w:proofErr w:type="spellEnd"/>
+      <w:r>
+        <w:rPr>
+          <w:rFonts w:ascii="Verdana" w:eastAsia="Times New Roman" w:hAnsi="Verdana" w:cs="Times New Roman"/>
+          <w:lang w:val="en-GB"/>
+        </w:rPr>
+        <w:t xml:space="preserve"> key with </w:t>
+      </w:r>
+      <w:r>
+        <w:rPr>
+          <w:rFonts w:ascii="Courier New" w:eastAsia="Times New Roman" w:hAnsi="Courier New" w:cs="Courier New"/>
+          <w:lang w:val="en-GB"/>
+        </w:rPr>
+        <w:t>live</w:t>
+      </w:r>
+      <w:r>
+        <w:rPr>
+          <w:rFonts w:ascii="Verdana" w:eastAsia="Times New Roman" w:hAnsi="Verdana" w:cs="Times New Roman"/>
+          <w:lang w:val="en-GB"/>
+        </w:rPr>
+        <w:t xml:space="preserve"> if you are processing a live system or </w:t>
+      </w:r>
+      <w:r>
+        <w:rPr>
+          <w:rFonts w:ascii="Courier New" w:eastAsia="Times New Roman" w:hAnsi="Courier New" w:cs="Courier New"/>
+          <w:lang w:val="en-GB"/>
+        </w:rPr>
+        <w:t>test</w:t>
+      </w:r>
+      <w:r>
+        <w:rPr>
+          <w:rFonts w:ascii="Verdana" w:eastAsia="Times New Roman" w:hAnsi="Verdana" w:cs="Times New Roman"/>
+          <w:lang w:val="en-GB"/>
+        </w:rPr>
+        <w:t xml:space="preserve"> if you are processing a test system.</w:t>
       </w:r>
     </w:p>
     <w:p>
       <w:pPr>
         <w:spacing w:after="0" w:line="240" w:lineRule="auto"/>
-        <w:ind w:firstLine="720"/>
-        <w:rPr>
-          <w:rFonts w:ascii="Verdana" w:eastAsia="Times New Roman" w:hAnsi="Verdana" w:cs="Times New Roman"/>
-          <w:lang w:val="en-GB"/>
-        </w:rPr>
-      </w:pPr>
-    </w:p>
-    <w:p>
-      <w:pPr>
-        <w:spacing w:after="0" w:line="240" w:lineRule="auto"/>
-        <w:ind w:firstLine="720"/>
-        <w:rPr>
-          <w:rFonts w:ascii="Verdana" w:eastAsia="Times New Roman" w:hAnsi="Verdana" w:cs="Times New Roman"/>
-          <w:lang w:val="en-GB"/>
-        </w:rPr>
-      </w:pPr>
-      <w:r>
-        <w:rPr>
-          <w:rFonts w:ascii="Verdana" w:eastAsia="Times New Roman" w:hAnsi="Verdana" w:cs="Times New Roman"/>
-          <w:lang w:val="en-GB"/>
-        </w:rPr>
-        <w:t xml:space="preserve">For example, </w:t>
-      </w:r>
-      <w:r>
-        <w:rPr>
-          <w:rFonts w:ascii="Courier New" w:eastAsia="Times New Roman" w:hAnsi="Courier New" w:cs="Courier New"/>
-          <w:lang w:val="en-GB"/>
-        </w:rPr>
-        <w:t>product: Balance</w:t>
-      </w:r>
-      <w:r>
-        <w:rPr>
-          <w:rFonts w:ascii="Verdana" w:eastAsia="Times New Roman" w:hAnsi="Verdana" w:cs="Times New Roman"/>
-          <w:lang w:val="en-GB"/>
-        </w:rPr>
-        <w:t>.</w:t>
-      </w:r>
-    </w:p>
-    <w:p>
-      <w:pPr>
-        <w:spacing w:after="0" w:line="240" w:lineRule="auto"/>
-        <w:rPr>
-          <w:rFonts w:ascii="Verdana" w:eastAsia="Times New Roman" w:hAnsi="Verdana" w:cs="Times New Roman"/>
+        <w:rPr>
+          <w:rFonts w:ascii="Verdana" w:eastAsia="Times New Roman" w:hAnsi="Verdana" w:cs="Times New Roman"/>
+          <w:lang w:val="en-GB"/>
         </w:rPr>
       </w:pPr>
     </w:p>
@@ -1334,36 +1317,25 @@
       <w:r>
         <w:rPr>
           <w:rFonts w:ascii="Verdana" w:eastAsia="Times New Roman" w:hAnsi="Verdana" w:cs="Times New Roman"/>
-        </w:rPr>
-        <w:t>T</w:t>
-      </w:r>
-      <w:r>
-        <w:rPr>
-          <w:rFonts w:ascii="Verdana" w:eastAsia="Times New Roman" w:hAnsi="Verdana" w:cs="Times New Roman"/>
-          <w:lang w:val="en-GB"/>
-        </w:rPr>
-        <w:t xml:space="preserve">he settings file contains all the valid values for the </w:t>
-      </w:r>
-      <w:r>
-        <w:rPr>
-          <w:rFonts w:ascii="Verdana" w:eastAsia="Times New Roman" w:hAnsi="Verdana" w:cs="Courier New"/>
-          <w:lang w:val="en-GB"/>
-        </w:rPr>
-        <w:t xml:space="preserve">product </w:t>
-      </w:r>
-      <w:r>
-        <w:rPr>
-          <w:rFonts w:ascii="Verdana" w:eastAsia="Times New Roman" w:hAnsi="Verdana" w:cs="Times New Roman"/>
-          <w:lang w:val="en-GB"/>
-        </w:rPr>
-        <w:t>key. Copy and paste one of these values into the key</w:t>
-      </w:r>
-      <w:r>
-        <w:rPr>
-          <w:rFonts w:ascii="Verdana" w:eastAsia="Times New Roman" w:hAnsi="Verdana" w:cs="Times New Roman"/>
-          <w:lang w:val="en-GB"/>
-        </w:rPr>
-        <w:t>.</w:t>
+          <w:lang w:val="en-GB"/>
+        </w:rPr>
+        <w:t xml:space="preserve">Example: </w:t>
+      </w:r>
+      <w:proofErr w:type="spellStart"/>
+      <w:r>
+        <w:rPr>
+          <w:rFonts w:ascii="Courier New" w:eastAsia="Times New Roman" w:hAnsi="Courier New" w:cs="Courier New"/>
+          <w:lang w:val="en-GB"/>
+        </w:rPr>
+        <w:t>help_system_status</w:t>
+      </w:r>
+      <w:proofErr w:type="spellEnd"/>
+      <w:r>
+        <w:rPr>
+          <w:rFonts w:ascii="Courier New" w:eastAsia="Times New Roman" w:hAnsi="Courier New" w:cs="Courier New"/>
+          <w:lang w:val="en-GB"/>
+        </w:rPr>
+        <w:t>:  live</w:t>
       </w:r>
     </w:p>
     <w:p>
@@ -1372,14 +1344,109 @@
         <w:ind w:left="720"/>
         <w:rPr>
           <w:rFonts w:ascii="Verdana" w:eastAsia="Times New Roman" w:hAnsi="Verdana" w:cs="Times New Roman"/>
+          <w:lang w:val="en-GB"/>
         </w:rPr>
       </w:pPr>
     </w:p>
     <w:p>
       <w:pPr>
         <w:spacing w:after="0" w:line="240" w:lineRule="auto"/>
-        <w:rPr>
-          <w:rFonts w:ascii="Verdana" w:eastAsia="Times New Roman" w:hAnsi="Verdana" w:cs="Times New Roman"/>
+        <w:ind w:left="720"/>
+        <w:rPr>
+          <w:rFonts w:ascii="Verdana" w:eastAsia="Times New Roman" w:hAnsi="Verdana" w:cs="Times New Roman"/>
+          <w:lang w:val="en-GB"/>
+        </w:rPr>
+      </w:pPr>
+      <w:r>
+        <w:rPr>
+          <w:rFonts w:ascii="Verdana" w:eastAsia="Times New Roman" w:hAnsi="Verdana" w:cs="Times New Roman"/>
+          <w:lang w:val="en-GB"/>
+        </w:rPr>
+        <w:t xml:space="preserve">Google Analytics statistics </w:t>
+      </w:r>
+      <w:r>
+        <w:rPr>
+          <w:rFonts w:ascii="Verdana" w:eastAsia="Times New Roman" w:hAnsi="Verdana" w:cs="Times New Roman"/>
+          <w:lang w:val="en-GB"/>
+        </w:rPr>
+        <w:t xml:space="preserve">for your help system </w:t>
+      </w:r>
+      <w:r>
+        <w:rPr>
+          <w:rFonts w:ascii="Verdana" w:eastAsia="Times New Roman" w:hAnsi="Verdana" w:cs="Times New Roman"/>
+          <w:lang w:val="en-GB"/>
+        </w:rPr>
+        <w:t xml:space="preserve">are recorded in the “Help Tracking – Live” or “Help Tracking – Test” profile depending on </w:t>
+      </w:r>
+      <w:r>
+        <w:rPr>
+          <w:rFonts w:ascii="Verdana" w:eastAsia="Times New Roman" w:hAnsi="Verdana" w:cs="Times New Roman"/>
+          <w:lang w:val="en-GB"/>
+        </w:rPr>
+        <w:t>this value</w:t>
+      </w:r>
+      <w:r>
+        <w:rPr>
+          <w:rFonts w:ascii="Verdana" w:eastAsia="Times New Roman" w:hAnsi="Verdana" w:cs="Times New Roman"/>
+          <w:lang w:val="en-GB"/>
+        </w:rPr>
+        <w:t>.</w:t>
+      </w:r>
+      <w:r>
+        <w:rPr>
+          <w:rFonts w:ascii="Verdana" w:eastAsia="Times New Roman" w:hAnsi="Verdana" w:cs="Times New Roman"/>
+          <w:lang w:val="en-GB"/>
+        </w:rPr>
+        <w:t xml:space="preserve"> </w:t>
+      </w:r>
+    </w:p>
+    <w:p>
+      <w:pPr>
+        <w:spacing w:after="0" w:line="240" w:lineRule="auto"/>
+        <w:ind w:left="720"/>
+        <w:rPr>
+          <w:rFonts w:ascii="Verdana" w:eastAsia="Times New Roman" w:hAnsi="Verdana" w:cs="Times New Roman"/>
+          <w:lang w:val="en-GB"/>
+        </w:rPr>
+      </w:pPr>
+    </w:p>
+    <w:p>
+      <w:pPr>
+        <w:spacing w:after="0" w:line="240" w:lineRule="auto"/>
+        <w:ind w:left="720"/>
+        <w:rPr>
+          <w:rFonts w:ascii="Verdana" w:eastAsia="Times New Roman" w:hAnsi="Verdana" w:cs="Times New Roman"/>
+          <w:lang w:val="en-GB"/>
+        </w:rPr>
+      </w:pPr>
+      <w:r>
+        <w:rPr>
+          <w:rFonts w:ascii="Verdana" w:eastAsia="Times New Roman" w:hAnsi="Verdana" w:cs="Times New Roman"/>
+          <w:lang w:val="en-GB"/>
+        </w:rPr>
+        <w:t xml:space="preserve">Use </w:t>
+      </w:r>
+      <w:r>
+        <w:rPr>
+          <w:rFonts w:ascii="Courier New" w:eastAsia="Times New Roman" w:hAnsi="Courier New" w:cs="Courier New"/>
+          <w:lang w:val="en-GB"/>
+        </w:rPr>
+        <w:t>test</w:t>
+      </w:r>
+      <w:r>
+        <w:rPr>
+          <w:rFonts w:ascii="Verdana" w:eastAsia="Times New Roman" w:hAnsi="Verdana" w:cs="Times New Roman"/>
+          <w:lang w:val="en-GB"/>
+        </w:rPr>
+        <w:t xml:space="preserve"> unless you are deploying a help system for a GA or pre-release, to avoid compromising the live data.</w:t>
+      </w:r>
+    </w:p>
+    <w:p>
+      <w:pPr>
+        <w:spacing w:after="0" w:line="240" w:lineRule="auto"/>
+        <w:rPr>
+          <w:rFonts w:ascii="Verdana" w:eastAsia="Times New Roman" w:hAnsi="Verdana" w:cs="Times New Roman"/>
+          <w:lang w:val="en-GB"/>
         </w:rPr>
       </w:pPr>
     </w:p>
@@ -1393,6 +1460,7 @@
         <w:spacing w:after="0" w:line="240" w:lineRule="auto"/>
         <w:rPr>
           <w:rFonts w:ascii="Verdana" w:eastAsia="Times New Roman" w:hAnsi="Verdana" w:cs="Times New Roman"/>
+          <w:lang w:val="en-GB"/>
         </w:rPr>
       </w:pPr>
       <w:r>
@@ -1402,49 +1470,71 @@
         </w:rPr>
         <w:t xml:space="preserve">Update the </w:t>
       </w:r>
-      <w:proofErr w:type="spellStart"/>
-      <w:r>
-        <w:rPr>
-          <w:rFonts w:ascii="Verdana" w:eastAsia="Times New Roman" w:hAnsi="Verdana" w:cs="Courier New"/>
-          <w:lang w:val="en-GB"/>
-        </w:rPr>
-        <w:t>webhelp</w:t>
-      </w:r>
-      <w:proofErr w:type="spellEnd"/>
-      <w:r>
-        <w:rPr>
-          <w:rFonts w:ascii="Verdana" w:eastAsia="Times New Roman" w:hAnsi="Verdana" w:cs="Courier New"/>
-          <w:lang w:val="en-GB"/>
-        </w:rPr>
-        <w:t xml:space="preserve"> </w:t>
-      </w:r>
-      <w:r>
-        <w:rPr>
-          <w:rFonts w:ascii="Verdana" w:eastAsia="Times New Roman" w:hAnsi="Verdana" w:cs="Times New Roman"/>
-          <w:lang w:val="en-GB"/>
-        </w:rPr>
-        <w:t xml:space="preserve">key with the full path and name of the root file of the </w:t>
-      </w:r>
-      <w:proofErr w:type="spellStart"/>
-      <w:r>
-        <w:rPr>
-          <w:rFonts w:ascii="Verdana" w:eastAsia="Times New Roman" w:hAnsi="Verdana" w:cs="Times New Roman"/>
-          <w:lang w:val="en-GB"/>
-        </w:rPr>
-        <w:t>WebHelp</w:t>
-      </w:r>
-      <w:proofErr w:type="spellEnd"/>
-      <w:r>
-        <w:rPr>
-          <w:rFonts w:ascii="Verdana" w:eastAsia="Times New Roman" w:hAnsi="Verdana" w:cs="Times New Roman"/>
-          <w:lang w:val="en-GB"/>
-        </w:rPr>
-        <w:t xml:space="preserve"> system.</w:t>
-      </w:r>
-    </w:p>
-    <w:p>
-      <w:pPr>
-        <w:pStyle w:val="ListParagraph"/>
+      <w:r>
+        <w:rPr>
+          <w:rFonts w:ascii="Courier New" w:eastAsia="Times New Roman" w:hAnsi="Courier New" w:cs="Courier New"/>
+          <w:lang w:val="en-GB"/>
+        </w:rPr>
+        <w:t>product</w:t>
+      </w:r>
+      <w:r>
+        <w:rPr>
+          <w:rFonts w:ascii="Verdana" w:eastAsia="Times New Roman" w:hAnsi="Verdana" w:cs="Times New Roman"/>
+          <w:lang w:val="en-GB"/>
+        </w:rPr>
+        <w:t xml:space="preserve"> key </w:t>
+      </w:r>
+      <w:r>
+        <w:rPr>
+          <w:rFonts w:ascii="Verdana" w:eastAsia="Times New Roman" w:hAnsi="Verdana" w:cs="Times New Roman"/>
+          <w:lang w:val="en-GB"/>
+        </w:rPr>
+        <w:t>with the name of the help system you are processing.</w:t>
+      </w:r>
+    </w:p>
+    <w:p>
+      <w:pPr>
+        <w:spacing w:after="0" w:line="240" w:lineRule="auto"/>
+        <w:ind w:firstLine="720"/>
+        <w:rPr>
+          <w:rFonts w:ascii="Verdana" w:eastAsia="Times New Roman" w:hAnsi="Verdana" w:cs="Times New Roman"/>
+          <w:lang w:val="en-GB"/>
+        </w:rPr>
+      </w:pPr>
+    </w:p>
+    <w:p>
+      <w:pPr>
+        <w:spacing w:after="0" w:line="240" w:lineRule="auto"/>
+        <w:ind w:firstLine="720"/>
+        <w:rPr>
+          <w:rFonts w:ascii="Verdana" w:eastAsia="Times New Roman" w:hAnsi="Verdana" w:cs="Times New Roman"/>
+          <w:lang w:val="en-GB"/>
+        </w:rPr>
+      </w:pPr>
+      <w:r>
+        <w:rPr>
+          <w:rFonts w:ascii="Verdana" w:eastAsia="Times New Roman" w:hAnsi="Verdana" w:cs="Times New Roman"/>
+          <w:lang w:val="en-GB"/>
+        </w:rPr>
+        <w:t xml:space="preserve">For example, </w:t>
+      </w:r>
+      <w:r>
+        <w:rPr>
+          <w:rFonts w:ascii="Courier New" w:eastAsia="Times New Roman" w:hAnsi="Courier New" w:cs="Courier New"/>
+          <w:lang w:val="en-GB"/>
+        </w:rPr>
+        <w:t>product: Balance</w:t>
+      </w:r>
+      <w:r>
+        <w:rPr>
+          <w:rFonts w:ascii="Verdana" w:eastAsia="Times New Roman" w:hAnsi="Verdana" w:cs="Times New Roman"/>
+          <w:lang w:val="en-GB"/>
+        </w:rPr>
+        <w:t>.</w:t>
+      </w:r>
+    </w:p>
+    <w:p>
+      <w:pPr>
         <w:spacing w:after="0" w:line="240" w:lineRule="auto"/>
         <w:rPr>
           <w:rFonts w:ascii="Verdana" w:eastAsia="Times New Roman" w:hAnsi="Verdana" w:cs="Times New Roman"/>
@@ -1457,80 +1547,43 @@
         <w:ind w:left="720"/>
         <w:rPr>
           <w:rFonts w:ascii="Verdana" w:eastAsia="Times New Roman" w:hAnsi="Verdana" w:cs="Times New Roman"/>
-        </w:rPr>
-      </w:pPr>
-      <w:r>
-        <w:rPr>
-          <w:rFonts w:ascii="Verdana" w:eastAsia="Times New Roman" w:hAnsi="Verdana" w:cs="Times New Roman"/>
-        </w:rPr>
-        <w:t xml:space="preserve">For example, </w:t>
-      </w:r>
-      <w:proofErr w:type="spellStart"/>
-      <w:r>
-        <w:rPr>
-          <w:rFonts w:ascii="Courier New" w:eastAsia="Times New Roman" w:hAnsi="Courier New" w:cs="Courier New"/>
-        </w:rPr>
-        <w:t>webhelp</w:t>
-      </w:r>
-      <w:proofErr w:type="spellEnd"/>
-      <w:r>
-        <w:rPr>
-          <w:rFonts w:ascii="Courier New" w:eastAsia="Times New Roman" w:hAnsi="Courier New" w:cs="Courier New"/>
-        </w:rPr>
-        <w:t>: C:/WebHelp/Balance.htm</w:t>
-      </w:r>
-      <w:r>
-        <w:rPr>
-          <w:rFonts w:ascii="Verdana" w:eastAsia="Times New Roman" w:hAnsi="Verdana" w:cs="Times New Roman"/>
-        </w:rPr>
-        <w:t xml:space="preserve"> processes the </w:t>
-      </w:r>
-      <w:proofErr w:type="spellStart"/>
-      <w:r>
-        <w:rPr>
-          <w:rFonts w:ascii="Verdana" w:eastAsia="Times New Roman" w:hAnsi="Verdana" w:cs="Times New Roman"/>
-        </w:rPr>
-        <w:t>WebHelp</w:t>
-      </w:r>
-      <w:proofErr w:type="spellEnd"/>
-      <w:r>
-        <w:rPr>
-          <w:rFonts w:ascii="Verdana" w:eastAsia="Times New Roman" w:hAnsi="Verdana" w:cs="Times New Roman"/>
-        </w:rPr>
-        <w:t xml:space="preserve"> system in the </w:t>
+          <w:lang w:val="en-GB"/>
+        </w:rPr>
+      </w:pPr>
+      <w:r>
+        <w:rPr>
+          <w:rFonts w:ascii="Verdana" w:eastAsia="Times New Roman" w:hAnsi="Verdana" w:cs="Times New Roman"/>
+        </w:rPr>
+        <w:t>T</w:t>
+      </w:r>
+      <w:r>
+        <w:rPr>
+          <w:rFonts w:ascii="Verdana" w:eastAsia="Times New Roman" w:hAnsi="Verdana" w:cs="Times New Roman"/>
+          <w:lang w:val="en-GB"/>
+        </w:rPr>
+        <w:t xml:space="preserve">he settings file contains all the valid values for the </w:t>
       </w:r>
       <w:r>
         <w:rPr>
           <w:rFonts w:ascii="Verdana" w:eastAsia="Times New Roman" w:hAnsi="Verdana" w:cs="Courier New"/>
-        </w:rPr>
-        <w:t>C:\WebHelp</w:t>
-      </w:r>
-      <w:r>
-        <w:rPr>
-          <w:rFonts w:ascii="Verdana" w:eastAsia="Times New Roman" w:hAnsi="Verdana" w:cs="Times New Roman"/>
-        </w:rPr>
-        <w:t xml:space="preserve"> folder whose root file is </w:t>
-      </w:r>
-      <w:r>
-        <w:rPr>
-          <w:rFonts w:ascii="Verdana" w:eastAsia="Times New Roman" w:hAnsi="Verdana" w:cs="Courier New"/>
-        </w:rPr>
-        <w:t>Balance.htm</w:t>
-      </w:r>
-      <w:r>
-        <w:rPr>
-          <w:rFonts w:ascii="Verdana" w:eastAsia="Times New Roman" w:hAnsi="Verdana" w:cs="Times New Roman"/>
-        </w:rPr>
-        <w:t>. The root file is the HTML file used to launch the help system.</w:t>
-      </w:r>
-    </w:p>
-    <w:p>
-      <w:pPr>
-        <w:spacing w:after="0" w:line="240" w:lineRule="auto"/>
-        <w:rPr>
-          <w:rFonts w:ascii="Verdana" w:eastAsia="Times New Roman" w:hAnsi="Verdana" w:cs="Times New Roman"/>
-        </w:rPr>
-      </w:pPr>
+          <w:lang w:val="en-GB"/>
+        </w:rPr>
+        <w:t xml:space="preserve">product </w:t>
+      </w:r>
+      <w:r>
+        <w:rPr>
+          <w:rFonts w:ascii="Verdana" w:eastAsia="Times New Roman" w:hAnsi="Verdana" w:cs="Times New Roman"/>
+          <w:lang w:val="en-GB"/>
+        </w:rPr>
+        <w:t>key. Copy and paste one of these values into the key</w:t>
+      </w:r>
+      <w:r>
+        <w:rPr>
+          <w:rFonts w:ascii="Verdana" w:eastAsia="Times New Roman" w:hAnsi="Verdana" w:cs="Times New Roman"/>
+          <w:lang w:val="en-GB"/>
+        </w:rPr>
+        <w:t>.</w:t>
+      </w:r>
     </w:p>
     <w:p>
       <w:pPr>
@@ -1540,41 +1593,12 @@
           <w:rFonts w:ascii="Verdana" w:eastAsia="Times New Roman" w:hAnsi="Verdana" w:cs="Times New Roman"/>
         </w:rPr>
       </w:pPr>
-      <w:r>
-        <w:rPr>
-          <w:rFonts w:ascii="Verdana" w:eastAsia="Times New Roman" w:hAnsi="Verdana" w:cs="Times New Roman"/>
-          <w:b/>
-          <w:bCs/>
-          <w:lang w:val="en-GB"/>
-        </w:rPr>
-        <w:t>Note</w:t>
-      </w:r>
-      <w:r>
-        <w:rPr>
-          <w:rFonts w:ascii="Verdana" w:eastAsia="Times New Roman" w:hAnsi="Verdana" w:cs="Times New Roman"/>
-        </w:rPr>
-        <w:t>: always use for</w:t>
-      </w:r>
-      <w:r>
-        <w:rPr>
-          <w:rFonts w:ascii="Verdana" w:eastAsia="Times New Roman" w:hAnsi="Verdana" w:cs="Times New Roman"/>
-        </w:rPr>
-        <w:t>ward slashes in paths in the s</w:t>
-      </w:r>
-      <w:r>
-        <w:rPr>
-          <w:rFonts w:ascii="Verdana" w:eastAsia="Times New Roman" w:hAnsi="Verdana" w:cs="Times New Roman"/>
-        </w:rPr>
-        <w:t>ettings file, even though Windows displays paths with backward slashes.</w:t>
-      </w:r>
     </w:p>
     <w:p>
       <w:pPr>
         <w:spacing w:after="0" w:line="240" w:lineRule="auto"/>
-        <w:ind w:left="720"/>
-        <w:rPr>
-          <w:rFonts w:ascii="Verdana" w:eastAsia="Times New Roman" w:hAnsi="Verdana" w:cs="Times New Roman"/>
-          <w:lang w:val="en-GB"/>
+        <w:rPr>
+          <w:rFonts w:ascii="Verdana" w:eastAsia="Times New Roman" w:hAnsi="Verdana" w:cs="Times New Roman"/>
         </w:rPr>
       </w:pPr>
     </w:p>
@@ -1595,7 +1619,201 @@
           <w:rFonts w:ascii="Verdana" w:eastAsia="Times New Roman" w:hAnsi="Verdana" w:cs="Times New Roman"/>
           <w:lang w:val="en-GB"/>
         </w:rPr>
-        <w:lastRenderedPageBreak/>
+        <w:t xml:space="preserve">Update the </w:t>
+      </w:r>
+      <w:proofErr w:type="spellStart"/>
+      <w:r>
+        <w:rPr>
+          <w:rFonts w:ascii="Verdana" w:eastAsia="Times New Roman" w:hAnsi="Verdana" w:cs="Courier New"/>
+          <w:lang w:val="en-GB"/>
+        </w:rPr>
+        <w:t>webhelp</w:t>
+      </w:r>
+      <w:proofErr w:type="spellEnd"/>
+      <w:r>
+        <w:rPr>
+          <w:rFonts w:ascii="Verdana" w:eastAsia="Times New Roman" w:hAnsi="Verdana" w:cs="Courier New"/>
+          <w:lang w:val="en-GB"/>
+        </w:rPr>
+        <w:t xml:space="preserve"> </w:t>
+      </w:r>
+      <w:r>
+        <w:rPr>
+          <w:rFonts w:ascii="Verdana" w:eastAsia="Times New Roman" w:hAnsi="Verdana" w:cs="Times New Roman"/>
+          <w:lang w:val="en-GB"/>
+        </w:rPr>
+        <w:t xml:space="preserve">key with the full path and name of the root file of the </w:t>
+      </w:r>
+      <w:proofErr w:type="spellStart"/>
+      <w:r>
+        <w:rPr>
+          <w:rFonts w:ascii="Verdana" w:eastAsia="Times New Roman" w:hAnsi="Verdana" w:cs="Times New Roman"/>
+          <w:lang w:val="en-GB"/>
+        </w:rPr>
+        <w:t>WebHelp</w:t>
+      </w:r>
+      <w:proofErr w:type="spellEnd"/>
+      <w:r>
+        <w:rPr>
+          <w:rFonts w:ascii="Verdana" w:eastAsia="Times New Roman" w:hAnsi="Verdana" w:cs="Times New Roman"/>
+          <w:lang w:val="en-GB"/>
+        </w:rPr>
+        <w:t xml:space="preserve"> system.</w:t>
+      </w:r>
+    </w:p>
+    <w:p>
+      <w:pPr>
+        <w:pStyle w:val="ListParagraph"/>
+        <w:spacing w:after="0" w:line="240" w:lineRule="auto"/>
+        <w:rPr>
+          <w:rFonts w:ascii="Verdana" w:eastAsia="Times New Roman" w:hAnsi="Verdana" w:cs="Times New Roman"/>
+        </w:rPr>
+      </w:pPr>
+    </w:p>
+    <w:p>
+      <w:pPr>
+        <w:spacing w:after="0" w:line="240" w:lineRule="auto"/>
+        <w:ind w:left="720"/>
+        <w:rPr>
+          <w:rFonts w:ascii="Verdana" w:eastAsia="Times New Roman" w:hAnsi="Verdana" w:cs="Times New Roman"/>
+        </w:rPr>
+      </w:pPr>
+      <w:r>
+        <w:rPr>
+          <w:rFonts w:ascii="Verdana" w:eastAsia="Times New Roman" w:hAnsi="Verdana" w:cs="Times New Roman"/>
+        </w:rPr>
+        <w:t xml:space="preserve">For example, </w:t>
+      </w:r>
+      <w:proofErr w:type="spellStart"/>
+      <w:r>
+        <w:rPr>
+          <w:rFonts w:ascii="Courier New" w:eastAsia="Times New Roman" w:hAnsi="Courier New" w:cs="Courier New"/>
+        </w:rPr>
+        <w:t>webhelp</w:t>
+      </w:r>
+      <w:proofErr w:type="spellEnd"/>
+      <w:r>
+        <w:rPr>
+          <w:rFonts w:ascii="Courier New" w:eastAsia="Times New Roman" w:hAnsi="Courier New" w:cs="Courier New"/>
+        </w:rPr>
+        <w:t>: C:/WebHelp/Balance.htm</w:t>
+      </w:r>
+      <w:r>
+        <w:rPr>
+          <w:rFonts w:ascii="Verdana" w:eastAsia="Times New Roman" w:hAnsi="Verdana" w:cs="Times New Roman"/>
+        </w:rPr>
+        <w:t xml:space="preserve"> processes the </w:t>
+      </w:r>
+      <w:proofErr w:type="spellStart"/>
+      <w:r>
+        <w:rPr>
+          <w:rFonts w:ascii="Verdana" w:eastAsia="Times New Roman" w:hAnsi="Verdana" w:cs="Times New Roman"/>
+        </w:rPr>
+        <w:t>WebHelp</w:t>
+      </w:r>
+      <w:proofErr w:type="spellEnd"/>
+      <w:r>
+        <w:rPr>
+          <w:rFonts w:ascii="Verdana" w:eastAsia="Times New Roman" w:hAnsi="Verdana" w:cs="Times New Roman"/>
+        </w:rPr>
+        <w:t xml:space="preserve"> system in the </w:t>
+      </w:r>
+      <w:r>
+        <w:rPr>
+          <w:rFonts w:ascii="Verdana" w:eastAsia="Times New Roman" w:hAnsi="Verdana" w:cs="Courier New"/>
+        </w:rPr>
+        <w:t>C:\WebHelp</w:t>
+      </w:r>
+      <w:r>
+        <w:rPr>
+          <w:rFonts w:ascii="Verdana" w:eastAsia="Times New Roman" w:hAnsi="Verdana" w:cs="Times New Roman"/>
+        </w:rPr>
+        <w:t xml:space="preserve"> folder whose root file is </w:t>
+      </w:r>
+      <w:r>
+        <w:rPr>
+          <w:rFonts w:ascii="Verdana" w:eastAsia="Times New Roman" w:hAnsi="Verdana" w:cs="Courier New"/>
+        </w:rPr>
+        <w:t>Balance.htm</w:t>
+      </w:r>
+      <w:r>
+        <w:rPr>
+          <w:rFonts w:ascii="Verdana" w:eastAsia="Times New Roman" w:hAnsi="Verdana" w:cs="Times New Roman"/>
+        </w:rPr>
+        <w:t>. The root file is the HTML file used to launch the help system.</w:t>
+      </w:r>
+    </w:p>
+    <w:p>
+      <w:pPr>
+        <w:spacing w:after="0" w:line="240" w:lineRule="auto"/>
+        <w:rPr>
+          <w:rFonts w:ascii="Verdana" w:eastAsia="Times New Roman" w:hAnsi="Verdana" w:cs="Times New Roman"/>
+        </w:rPr>
+      </w:pPr>
+    </w:p>
+    <w:p>
+      <w:pPr>
+        <w:spacing w:after="0" w:line="240" w:lineRule="auto"/>
+        <w:ind w:left="720"/>
+        <w:rPr>
+          <w:rFonts w:ascii="Verdana" w:eastAsia="Times New Roman" w:hAnsi="Verdana" w:cs="Times New Roman"/>
+        </w:rPr>
+      </w:pPr>
+      <w:r>
+        <w:rPr>
+          <w:rFonts w:ascii="Verdana" w:eastAsia="Times New Roman" w:hAnsi="Verdana" w:cs="Times New Roman"/>
+          <w:b/>
+          <w:bCs/>
+          <w:lang w:val="en-GB"/>
+        </w:rPr>
+        <w:t>Note</w:t>
+      </w:r>
+      <w:r>
+        <w:rPr>
+          <w:rFonts w:ascii="Verdana" w:eastAsia="Times New Roman" w:hAnsi="Verdana" w:cs="Times New Roman"/>
+        </w:rPr>
+        <w:t>: always use for</w:t>
+      </w:r>
+      <w:r>
+        <w:rPr>
+          <w:rFonts w:ascii="Verdana" w:eastAsia="Times New Roman" w:hAnsi="Verdana" w:cs="Times New Roman"/>
+        </w:rPr>
+        <w:t>ward slashes in paths in the s</w:t>
+      </w:r>
+      <w:r>
+        <w:rPr>
+          <w:rFonts w:ascii="Verdana" w:eastAsia="Times New Roman" w:hAnsi="Verdana" w:cs="Times New Roman"/>
+        </w:rPr>
+        <w:t>ettings file, even though Windows displays paths with backward slashes.</w:t>
+      </w:r>
+    </w:p>
+    <w:p>
+      <w:pPr>
+        <w:spacing w:after="0" w:line="240" w:lineRule="auto"/>
+        <w:ind w:left="720"/>
+        <w:rPr>
+          <w:rFonts w:ascii="Verdana" w:eastAsia="Times New Roman" w:hAnsi="Verdana" w:cs="Times New Roman"/>
+          <w:lang w:val="en-GB"/>
+        </w:rPr>
+      </w:pPr>
+    </w:p>
+    <w:p>
+      <w:pPr>
+        <w:pStyle w:val="ListParagraph"/>
+        <w:numPr>
+          <w:ilvl w:val="0"/>
+          <w:numId w:val="7"/>
+        </w:numPr>
+        <w:spacing w:after="0" w:line="240" w:lineRule="auto"/>
+        <w:rPr>
+          <w:rFonts w:ascii="Verdana" w:eastAsia="Times New Roman" w:hAnsi="Verdana" w:cs="Times New Roman"/>
+        </w:rPr>
+      </w:pPr>
+      <w:r>
+        <w:rPr>
+          <w:rFonts w:ascii="Verdana" w:eastAsia="Times New Roman" w:hAnsi="Verdana" w:cs="Times New Roman"/>
+          <w:lang w:val="en-GB"/>
+        </w:rPr>
         <w:t xml:space="preserve">If the folder containing your </w:t>
       </w:r>
       <w:proofErr w:type="spellStart"/>
@@ -2193,6 +2411,7 @@
         <w:rPr>
           <w:rFonts w:ascii="Courier New" w:eastAsia="Times New Roman" w:hAnsi="Courier New" w:cs="Courier New"/>
         </w:rPr>
+        <w:lastRenderedPageBreak/>
         <w:t>webhelp</w:t>
       </w:r>
       <w:proofErr w:type="spellEnd"/>
@@ -2347,7 +2566,6 @@
           <w:rFonts w:ascii="Verdana" w:eastAsia="Times New Roman" w:hAnsi="Verdana" w:cs="Times New Roman"/>
           <w:lang w:val="en-GB"/>
         </w:rPr>
-        <w:lastRenderedPageBreak/>
         <w:t xml:space="preserve"> For example, the settings</w:t>
       </w:r>
     </w:p>
@@ -3160,6 +3378,7 @@
           <w:rFonts w:ascii="Verdana" w:eastAsia="Times New Roman" w:hAnsi="Verdana" w:cs="Times New Roman"/>
           <w:lang w:val="en-GB"/>
         </w:rPr>
+        <w:lastRenderedPageBreak/>
         <w:t xml:space="preserve">Launch the Ruby command window by clicking </w:t>
       </w:r>
       <w:r>
@@ -3395,7 +3614,6 @@
         <w:rPr>
           <w:rFonts w:ascii="Verdana" w:eastAsia="Times New Roman" w:hAnsi="Verdana" w:cs="Times New Roman"/>
         </w:rPr>
-        <w:lastRenderedPageBreak/>
         <w:t xml:space="preserve">For example, type </w:t>
       </w:r>
       <w:r>

</xml_diff>

<commit_message>
Hid live/test settings flag.
</commit_message>
<xml_diff>
--- a/doc/hpp-WI.docx
+++ b/doc/hpp-WI.docx
@@ -33,7 +33,14 @@
           <w:rFonts w:ascii="Verdana" w:eastAsia="Times New Roman" w:hAnsi="Verdana" w:cs="Times New Roman"/>
           <w:lang w:val="en-GB"/>
         </w:rPr>
-        <w:t xml:space="preserve">Follow the procedures in this work instruction to add Google Analytics tracking code and user feedback forms to your </w:t>
+        <w:t xml:space="preserve">Follow this </w:t>
+      </w:r>
+      <w:r>
+        <w:rPr>
+          <w:rFonts w:ascii="Verdana" w:eastAsia="Times New Roman" w:hAnsi="Verdana" w:cs="Times New Roman"/>
+          <w:lang w:val="en-GB"/>
+        </w:rPr>
+        <w:t xml:space="preserve">work instruction to add Google Analytics tracking code and user feedback forms to your </w:t>
       </w:r>
       <w:proofErr w:type="spellStart"/>
       <w:r>
@@ -56,6 +63,85 @@
           <w:rFonts w:ascii="Verdana" w:eastAsia="Times New Roman" w:hAnsi="Verdana" w:cs="Times New Roman"/>
         </w:rPr>
         <w:t xml:space="preserve"> </w:t>
+      </w:r>
+    </w:p>
+    <w:p>
+      <w:pPr>
+        <w:spacing w:after="0" w:line="240" w:lineRule="auto"/>
+        <w:rPr>
+          <w:rFonts w:ascii="Verdana" w:eastAsia="Times New Roman" w:hAnsi="Verdana" w:cs="Times New Roman"/>
+        </w:rPr>
+      </w:pPr>
+    </w:p>
+    <w:p>
+      <w:pPr>
+        <w:spacing w:after="0" w:line="240" w:lineRule="auto"/>
+        <w:rPr>
+          <w:rFonts w:ascii="Verdana" w:eastAsia="Times New Roman" w:hAnsi="Verdana" w:cs="Times New Roman"/>
+        </w:rPr>
+      </w:pPr>
+      <w:r>
+        <w:rPr>
+          <w:rFonts w:ascii="Verdana" w:eastAsia="Times New Roman" w:hAnsi="Verdana" w:cs="Times New Roman"/>
+          <w:b/>
+        </w:rPr>
+        <w:t>Important:</w:t>
+      </w:r>
+      <w:r>
+        <w:rPr>
+          <w:rFonts w:ascii="Verdana" w:eastAsia="Times New Roman" w:hAnsi="Verdana" w:cs="Times New Roman"/>
+        </w:rPr>
+        <w:t xml:space="preserve"> </w:t>
+      </w:r>
+      <w:r>
+        <w:rPr>
+          <w:rFonts w:ascii="Verdana" w:eastAsia="Times New Roman" w:hAnsi="Verdana" w:cs="Times New Roman"/>
+        </w:rPr>
+        <w:t xml:space="preserve"> </w:t>
+      </w:r>
+      <w:r>
+        <w:rPr>
+          <w:rFonts w:ascii="Verdana" w:eastAsia="Times New Roman" w:hAnsi="Verdana" w:cs="Times New Roman"/>
+        </w:rPr>
+        <w:t>Do not add Google Analytics or feedback forms to</w:t>
+      </w:r>
+      <w:r>
+        <w:rPr>
+          <w:rFonts w:ascii="Verdana" w:eastAsia="Times New Roman" w:hAnsi="Verdana" w:cs="Times New Roman"/>
+        </w:rPr>
+        <w:t xml:space="preserve"> </w:t>
+      </w:r>
+      <w:r>
+        <w:rPr>
+          <w:rFonts w:ascii="Verdana" w:eastAsia="Times New Roman" w:hAnsi="Verdana" w:cs="Times New Roman"/>
+        </w:rPr>
+        <w:t xml:space="preserve">non-live </w:t>
+      </w:r>
+      <w:proofErr w:type="spellStart"/>
+      <w:r>
+        <w:rPr>
+          <w:rFonts w:ascii="Verdana" w:eastAsia="Times New Roman" w:hAnsi="Verdana" w:cs="Times New Roman"/>
+        </w:rPr>
+        <w:t>WebHelp</w:t>
+      </w:r>
+      <w:proofErr w:type="spellEnd"/>
+      <w:r>
+        <w:rPr>
+          <w:rFonts w:ascii="Verdana" w:eastAsia="Times New Roman" w:hAnsi="Verdana" w:cs="Times New Roman"/>
+        </w:rPr>
+        <w:t xml:space="preserve"> systems stored in a Staging bucket</w:t>
+      </w:r>
+      <w:r>
+        <w:rPr>
+          <w:rFonts w:ascii="Verdana" w:eastAsia="Times New Roman" w:hAnsi="Verdana" w:cs="Times New Roman"/>
+        </w:rPr>
+        <w:t>, unless these systems are used for a pre-release</w:t>
+      </w:r>
+      <w:r>
+        <w:rPr>
+          <w:rFonts w:ascii="Verdana" w:eastAsia="Times New Roman" w:hAnsi="Verdana" w:cs="Times New Roman"/>
+        </w:rPr>
+        <w:t>.</w:t>
       </w:r>
     </w:p>
     <w:p>
@@ -650,6 +736,7 @@
         <w:rPr>
           <w:rFonts w:ascii="Verdana" w:eastAsia="Times New Roman" w:hAnsi="Verdana" w:cs="Times New Roman"/>
         </w:rPr>
+        <w:lastRenderedPageBreak/>
         <w:t xml:space="preserve">Follow the standard workflow described in the </w:t>
       </w:r>
       <w:hyperlink r:id="rId7" w:tgtFrame="_blank" w:history="1">
@@ -726,7 +813,6 @@
         <w:rPr>
           <w:rFonts w:ascii="Verdana" w:eastAsia="Times New Roman" w:hAnsi="Verdana" w:cs="Times New Roman"/>
         </w:rPr>
-        <w:lastRenderedPageBreak/>
         <w:t xml:space="preserve">If you need to re-run the script, do so on a backup copy of your </w:t>
       </w:r>
       <w:proofErr w:type="spellStart"/>
@@ -1233,6 +1319,15 @@
     </w:p>
     <w:p>
       <w:pPr>
+        <w:spacing w:after="0" w:line="240" w:lineRule="auto"/>
+        <w:rPr>
+          <w:rFonts w:ascii="Verdana" w:eastAsia="Times New Roman" w:hAnsi="Verdana" w:cs="Times New Roman"/>
+          <w:lang w:val="en-GB"/>
+        </w:rPr>
+      </w:pPr>
+    </w:p>
+    <w:p>
+      <w:pPr>
         <w:pStyle w:val="ListParagraph"/>
         <w:numPr>
           <w:ilvl w:val="0"/>
@@ -1251,57 +1346,74 @@
         </w:rPr>
         <w:t xml:space="preserve">Update the </w:t>
       </w:r>
-      <w:proofErr w:type="spellStart"/>
-      <w:r>
-        <w:rPr>
-          <w:rFonts w:ascii="Courier New" w:eastAsia="Times New Roman" w:hAnsi="Courier New" w:cs="Courier New"/>
-          <w:lang w:val="en-GB"/>
-        </w:rPr>
-        <w:t>help_system_status</w:t>
-      </w:r>
-      <w:proofErr w:type="spellEnd"/>
-      <w:r>
-        <w:rPr>
-          <w:rFonts w:ascii="Verdana" w:eastAsia="Times New Roman" w:hAnsi="Verdana" w:cs="Times New Roman"/>
-          <w:lang w:val="en-GB"/>
-        </w:rPr>
-        <w:t xml:space="preserve"> key with </w:t>
-      </w:r>
-      <w:r>
-        <w:rPr>
-          <w:rFonts w:ascii="Courier New" w:eastAsia="Times New Roman" w:hAnsi="Courier New" w:cs="Courier New"/>
-          <w:lang w:val="en-GB"/>
-        </w:rPr>
-        <w:t>live</w:t>
-      </w:r>
-      <w:r>
-        <w:rPr>
-          <w:rFonts w:ascii="Verdana" w:eastAsia="Times New Roman" w:hAnsi="Verdana" w:cs="Times New Roman"/>
-          <w:lang w:val="en-GB"/>
-        </w:rPr>
-        <w:t xml:space="preserve"> if you are processing a live system or </w:t>
-      </w:r>
-      <w:r>
-        <w:rPr>
-          <w:rFonts w:ascii="Courier New" w:eastAsia="Times New Roman" w:hAnsi="Courier New" w:cs="Courier New"/>
-          <w:lang w:val="en-GB"/>
-        </w:rPr>
-        <w:t>test</w:t>
-      </w:r>
-      <w:r>
-        <w:rPr>
-          <w:rFonts w:ascii="Verdana" w:eastAsia="Times New Roman" w:hAnsi="Verdana" w:cs="Times New Roman"/>
-          <w:lang w:val="en-GB"/>
-        </w:rPr>
-        <w:t xml:space="preserve"> if you are processing a test system.</w:t>
+      <w:r>
+        <w:rPr>
+          <w:rFonts w:ascii="Courier New" w:eastAsia="Times New Roman" w:hAnsi="Courier New" w:cs="Courier New"/>
+          <w:lang w:val="en-GB"/>
+        </w:rPr>
+        <w:t>product</w:t>
+      </w:r>
+      <w:r>
+        <w:rPr>
+          <w:rFonts w:ascii="Verdana" w:eastAsia="Times New Roman" w:hAnsi="Verdana" w:cs="Times New Roman"/>
+          <w:lang w:val="en-GB"/>
+        </w:rPr>
+        <w:t xml:space="preserve"> key </w:t>
+      </w:r>
+      <w:r>
+        <w:rPr>
+          <w:rFonts w:ascii="Verdana" w:eastAsia="Times New Roman" w:hAnsi="Verdana" w:cs="Times New Roman"/>
+          <w:lang w:val="en-GB"/>
+        </w:rPr>
+        <w:t>with the name of the help system you are processing.</w:t>
       </w:r>
     </w:p>
     <w:p>
       <w:pPr>
         <w:spacing w:after="0" w:line="240" w:lineRule="auto"/>
-        <w:rPr>
-          <w:rFonts w:ascii="Verdana" w:eastAsia="Times New Roman" w:hAnsi="Verdana" w:cs="Times New Roman"/>
-          <w:lang w:val="en-GB"/>
+        <w:ind w:firstLine="720"/>
+        <w:rPr>
+          <w:rFonts w:ascii="Verdana" w:eastAsia="Times New Roman" w:hAnsi="Verdana" w:cs="Times New Roman"/>
+          <w:lang w:val="en-GB"/>
+        </w:rPr>
+      </w:pPr>
+    </w:p>
+    <w:p>
+      <w:pPr>
+        <w:spacing w:after="0" w:line="240" w:lineRule="auto"/>
+        <w:ind w:firstLine="720"/>
+        <w:rPr>
+          <w:rFonts w:ascii="Verdana" w:eastAsia="Times New Roman" w:hAnsi="Verdana" w:cs="Times New Roman"/>
+          <w:lang w:val="en-GB"/>
+        </w:rPr>
+      </w:pPr>
+      <w:r>
+        <w:rPr>
+          <w:rFonts w:ascii="Verdana" w:eastAsia="Times New Roman" w:hAnsi="Verdana" w:cs="Times New Roman"/>
+          <w:lang w:val="en-GB"/>
+        </w:rPr>
+        <w:t xml:space="preserve">For example, </w:t>
+      </w:r>
+      <w:r>
+        <w:rPr>
+          <w:rFonts w:ascii="Courier New" w:eastAsia="Times New Roman" w:hAnsi="Courier New" w:cs="Courier New"/>
+          <w:lang w:val="en-GB"/>
+        </w:rPr>
+        <w:t>product: Balance</w:t>
+      </w:r>
+      <w:r>
+        <w:rPr>
+          <w:rFonts w:ascii="Verdana" w:eastAsia="Times New Roman" w:hAnsi="Verdana" w:cs="Times New Roman"/>
+          <w:lang w:val="en-GB"/>
+        </w:rPr>
+        <w:t>.</w:t>
+      </w:r>
+    </w:p>
+    <w:p>
+      <w:pPr>
+        <w:spacing w:after="0" w:line="240" w:lineRule="auto"/>
+        <w:rPr>
+          <w:rFonts w:ascii="Verdana" w:eastAsia="Times New Roman" w:hAnsi="Verdana" w:cs="Times New Roman"/>
         </w:rPr>
       </w:pPr>
     </w:p>
@@ -1317,25 +1429,36 @@
       <w:r>
         <w:rPr>
           <w:rFonts w:ascii="Verdana" w:eastAsia="Times New Roman" w:hAnsi="Verdana" w:cs="Times New Roman"/>
-          <w:lang w:val="en-GB"/>
-        </w:rPr>
-        <w:t xml:space="preserve">Example: </w:t>
-      </w:r>
-      <w:proofErr w:type="spellStart"/>
-      <w:r>
-        <w:rPr>
-          <w:rFonts w:ascii="Courier New" w:eastAsia="Times New Roman" w:hAnsi="Courier New" w:cs="Courier New"/>
-          <w:lang w:val="en-GB"/>
-        </w:rPr>
-        <w:t>help_system_status</w:t>
-      </w:r>
-      <w:proofErr w:type="spellEnd"/>
-      <w:r>
-        <w:rPr>
-          <w:rFonts w:ascii="Courier New" w:eastAsia="Times New Roman" w:hAnsi="Courier New" w:cs="Courier New"/>
-          <w:lang w:val="en-GB"/>
-        </w:rPr>
-        <w:t>:  live</w:t>
+        </w:rPr>
+        <w:t>T</w:t>
+      </w:r>
+      <w:r>
+        <w:rPr>
+          <w:rFonts w:ascii="Verdana" w:eastAsia="Times New Roman" w:hAnsi="Verdana" w:cs="Times New Roman"/>
+          <w:lang w:val="en-GB"/>
+        </w:rPr>
+        <w:t xml:space="preserve">he settings file contains all the valid values for the </w:t>
+      </w:r>
+      <w:r>
+        <w:rPr>
+          <w:rFonts w:ascii="Verdana" w:eastAsia="Times New Roman" w:hAnsi="Verdana" w:cs="Courier New"/>
+          <w:lang w:val="en-GB"/>
+        </w:rPr>
+        <w:t xml:space="preserve">product </w:t>
+      </w:r>
+      <w:r>
+        <w:rPr>
+          <w:rFonts w:ascii="Verdana" w:eastAsia="Times New Roman" w:hAnsi="Verdana" w:cs="Times New Roman"/>
+          <w:lang w:val="en-GB"/>
+        </w:rPr>
+        <w:t>key. Copy and paste one of these values into the key</w:t>
+      </w:r>
+      <w:r>
+        <w:rPr>
+          <w:rFonts w:ascii="Verdana" w:eastAsia="Times New Roman" w:hAnsi="Verdana" w:cs="Times New Roman"/>
+          <w:lang w:val="en-GB"/>
+        </w:rPr>
+        <w:t>.</w:t>
       </w:r>
     </w:p>
     <w:p>
@@ -1344,109 +1467,14 @@
         <w:ind w:left="720"/>
         <w:rPr>
           <w:rFonts w:ascii="Verdana" w:eastAsia="Times New Roman" w:hAnsi="Verdana" w:cs="Times New Roman"/>
-          <w:lang w:val="en-GB"/>
         </w:rPr>
       </w:pPr>
     </w:p>
     <w:p>
       <w:pPr>
         <w:spacing w:after="0" w:line="240" w:lineRule="auto"/>
-        <w:ind w:left="720"/>
-        <w:rPr>
-          <w:rFonts w:ascii="Verdana" w:eastAsia="Times New Roman" w:hAnsi="Verdana" w:cs="Times New Roman"/>
-          <w:lang w:val="en-GB"/>
-        </w:rPr>
-      </w:pPr>
-      <w:r>
-        <w:rPr>
-          <w:rFonts w:ascii="Verdana" w:eastAsia="Times New Roman" w:hAnsi="Verdana" w:cs="Times New Roman"/>
-          <w:lang w:val="en-GB"/>
-        </w:rPr>
-        <w:t xml:space="preserve">Google Analytics statistics </w:t>
-      </w:r>
-      <w:r>
-        <w:rPr>
-          <w:rFonts w:ascii="Verdana" w:eastAsia="Times New Roman" w:hAnsi="Verdana" w:cs="Times New Roman"/>
-          <w:lang w:val="en-GB"/>
-        </w:rPr>
-        <w:t xml:space="preserve">for your help system </w:t>
-      </w:r>
-      <w:r>
-        <w:rPr>
-          <w:rFonts w:ascii="Verdana" w:eastAsia="Times New Roman" w:hAnsi="Verdana" w:cs="Times New Roman"/>
-          <w:lang w:val="en-GB"/>
-        </w:rPr>
-        <w:t xml:space="preserve">are recorded in the “Help Tracking – Live” or “Help Tracking – Test” profile depending on </w:t>
-      </w:r>
-      <w:r>
-        <w:rPr>
-          <w:rFonts w:ascii="Verdana" w:eastAsia="Times New Roman" w:hAnsi="Verdana" w:cs="Times New Roman"/>
-          <w:lang w:val="en-GB"/>
-        </w:rPr>
-        <w:t>this value</w:t>
-      </w:r>
-      <w:r>
-        <w:rPr>
-          <w:rFonts w:ascii="Verdana" w:eastAsia="Times New Roman" w:hAnsi="Verdana" w:cs="Times New Roman"/>
-          <w:lang w:val="en-GB"/>
-        </w:rPr>
-        <w:t>.</w:t>
-      </w:r>
-      <w:r>
-        <w:rPr>
-          <w:rFonts w:ascii="Verdana" w:eastAsia="Times New Roman" w:hAnsi="Verdana" w:cs="Times New Roman"/>
-          <w:lang w:val="en-GB"/>
-        </w:rPr>
-        <w:t xml:space="preserve"> </w:t>
-      </w:r>
-    </w:p>
-    <w:p>
-      <w:pPr>
-        <w:spacing w:after="0" w:line="240" w:lineRule="auto"/>
-        <w:ind w:left="720"/>
-        <w:rPr>
-          <w:rFonts w:ascii="Verdana" w:eastAsia="Times New Roman" w:hAnsi="Verdana" w:cs="Times New Roman"/>
-          <w:lang w:val="en-GB"/>
-        </w:rPr>
-      </w:pPr>
-    </w:p>
-    <w:p>
-      <w:pPr>
-        <w:spacing w:after="0" w:line="240" w:lineRule="auto"/>
-        <w:ind w:left="720"/>
-        <w:rPr>
-          <w:rFonts w:ascii="Verdana" w:eastAsia="Times New Roman" w:hAnsi="Verdana" w:cs="Times New Roman"/>
-          <w:lang w:val="en-GB"/>
-        </w:rPr>
-      </w:pPr>
-      <w:r>
-        <w:rPr>
-          <w:rFonts w:ascii="Verdana" w:eastAsia="Times New Roman" w:hAnsi="Verdana" w:cs="Times New Roman"/>
-          <w:lang w:val="en-GB"/>
-        </w:rPr>
-        <w:t xml:space="preserve">Use </w:t>
-      </w:r>
-      <w:r>
-        <w:rPr>
-          <w:rFonts w:ascii="Courier New" w:eastAsia="Times New Roman" w:hAnsi="Courier New" w:cs="Courier New"/>
-          <w:lang w:val="en-GB"/>
-        </w:rPr>
-        <w:t>test</w:t>
-      </w:r>
-      <w:r>
-        <w:rPr>
-          <w:rFonts w:ascii="Verdana" w:eastAsia="Times New Roman" w:hAnsi="Verdana" w:cs="Times New Roman"/>
-          <w:lang w:val="en-GB"/>
-        </w:rPr>
-        <w:t xml:space="preserve"> unless you are deploying a help system for a GA or pre-release, to avoid compromising the live data.</w:t>
-      </w:r>
-    </w:p>
-    <w:p>
-      <w:pPr>
-        <w:spacing w:after="0" w:line="240" w:lineRule="auto"/>
-        <w:rPr>
-          <w:rFonts w:ascii="Verdana" w:eastAsia="Times New Roman" w:hAnsi="Verdana" w:cs="Times New Roman"/>
-          <w:lang w:val="en-GB"/>
+        <w:rPr>
+          <w:rFonts w:ascii="Verdana" w:eastAsia="Times New Roman" w:hAnsi="Verdana" w:cs="Times New Roman"/>
         </w:rPr>
       </w:pPr>
     </w:p>
@@ -1460,7 +1488,6 @@
         <w:spacing w:after="0" w:line="240" w:lineRule="auto"/>
         <w:rPr>
           <w:rFonts w:ascii="Verdana" w:eastAsia="Times New Roman" w:hAnsi="Verdana" w:cs="Times New Roman"/>
-          <w:lang w:val="en-GB"/>
         </w:rPr>
       </w:pPr>
       <w:r>
@@ -1470,71 +1497,49 @@
         </w:rPr>
         <w:t xml:space="preserve">Update the </w:t>
       </w:r>
-      <w:r>
-        <w:rPr>
-          <w:rFonts w:ascii="Courier New" w:eastAsia="Times New Roman" w:hAnsi="Courier New" w:cs="Courier New"/>
-          <w:lang w:val="en-GB"/>
-        </w:rPr>
-        <w:t>product</w:t>
-      </w:r>
-      <w:r>
-        <w:rPr>
-          <w:rFonts w:ascii="Verdana" w:eastAsia="Times New Roman" w:hAnsi="Verdana" w:cs="Times New Roman"/>
-          <w:lang w:val="en-GB"/>
-        </w:rPr>
-        <w:t xml:space="preserve"> key </w:t>
-      </w:r>
-      <w:r>
-        <w:rPr>
-          <w:rFonts w:ascii="Verdana" w:eastAsia="Times New Roman" w:hAnsi="Verdana" w:cs="Times New Roman"/>
-          <w:lang w:val="en-GB"/>
-        </w:rPr>
-        <w:t>with the name of the help system you are processing.</w:t>
-      </w:r>
-    </w:p>
-    <w:p>
-      <w:pPr>
-        <w:spacing w:after="0" w:line="240" w:lineRule="auto"/>
-        <w:ind w:firstLine="720"/>
-        <w:rPr>
-          <w:rFonts w:ascii="Verdana" w:eastAsia="Times New Roman" w:hAnsi="Verdana" w:cs="Times New Roman"/>
-          <w:lang w:val="en-GB"/>
-        </w:rPr>
-      </w:pPr>
-    </w:p>
-    <w:p>
-      <w:pPr>
-        <w:spacing w:after="0" w:line="240" w:lineRule="auto"/>
-        <w:ind w:firstLine="720"/>
-        <w:rPr>
-          <w:rFonts w:ascii="Verdana" w:eastAsia="Times New Roman" w:hAnsi="Verdana" w:cs="Times New Roman"/>
-          <w:lang w:val="en-GB"/>
-        </w:rPr>
-      </w:pPr>
-      <w:r>
-        <w:rPr>
-          <w:rFonts w:ascii="Verdana" w:eastAsia="Times New Roman" w:hAnsi="Verdana" w:cs="Times New Roman"/>
-          <w:lang w:val="en-GB"/>
-        </w:rPr>
-        <w:t xml:space="preserve">For example, </w:t>
-      </w:r>
-      <w:r>
-        <w:rPr>
-          <w:rFonts w:ascii="Courier New" w:eastAsia="Times New Roman" w:hAnsi="Courier New" w:cs="Courier New"/>
-          <w:lang w:val="en-GB"/>
-        </w:rPr>
-        <w:t>product: Balance</w:t>
-      </w:r>
-      <w:r>
-        <w:rPr>
-          <w:rFonts w:ascii="Verdana" w:eastAsia="Times New Roman" w:hAnsi="Verdana" w:cs="Times New Roman"/>
-          <w:lang w:val="en-GB"/>
-        </w:rPr>
-        <w:t>.</w:t>
-      </w:r>
-    </w:p>
-    <w:p>
-      <w:pPr>
+      <w:proofErr w:type="spellStart"/>
+      <w:r>
+        <w:rPr>
+          <w:rFonts w:ascii="Verdana" w:eastAsia="Times New Roman" w:hAnsi="Verdana" w:cs="Courier New"/>
+          <w:lang w:val="en-GB"/>
+        </w:rPr>
+        <w:t>webhelp</w:t>
+      </w:r>
+      <w:proofErr w:type="spellEnd"/>
+      <w:r>
+        <w:rPr>
+          <w:rFonts w:ascii="Verdana" w:eastAsia="Times New Roman" w:hAnsi="Verdana" w:cs="Courier New"/>
+          <w:lang w:val="en-GB"/>
+        </w:rPr>
+        <w:t xml:space="preserve"> </w:t>
+      </w:r>
+      <w:r>
+        <w:rPr>
+          <w:rFonts w:ascii="Verdana" w:eastAsia="Times New Roman" w:hAnsi="Verdana" w:cs="Times New Roman"/>
+          <w:lang w:val="en-GB"/>
+        </w:rPr>
+        <w:t xml:space="preserve">key with the full path and name of the root file of the </w:t>
+      </w:r>
+      <w:proofErr w:type="spellStart"/>
+      <w:r>
+        <w:rPr>
+          <w:rFonts w:ascii="Verdana" w:eastAsia="Times New Roman" w:hAnsi="Verdana" w:cs="Times New Roman"/>
+          <w:lang w:val="en-GB"/>
+        </w:rPr>
+        <w:t>WebHelp</w:t>
+      </w:r>
+      <w:proofErr w:type="spellEnd"/>
+      <w:r>
+        <w:rPr>
+          <w:rFonts w:ascii="Verdana" w:eastAsia="Times New Roman" w:hAnsi="Verdana" w:cs="Times New Roman"/>
+          <w:lang w:val="en-GB"/>
+        </w:rPr>
+        <w:t xml:space="preserve"> system.</w:t>
+      </w:r>
+    </w:p>
+    <w:p>
+      <w:pPr>
+        <w:pStyle w:val="ListParagraph"/>
         <w:spacing w:after="0" w:line="240" w:lineRule="auto"/>
         <w:rPr>
           <w:rFonts w:ascii="Verdana" w:eastAsia="Times New Roman" w:hAnsi="Verdana" w:cs="Times New Roman"/>
@@ -1547,43 +1552,81 @@
         <w:ind w:left="720"/>
         <w:rPr>
           <w:rFonts w:ascii="Verdana" w:eastAsia="Times New Roman" w:hAnsi="Verdana" w:cs="Times New Roman"/>
-          <w:lang w:val="en-GB"/>
-        </w:rPr>
-      </w:pPr>
-      <w:r>
-        <w:rPr>
-          <w:rFonts w:ascii="Verdana" w:eastAsia="Times New Roman" w:hAnsi="Verdana" w:cs="Times New Roman"/>
-        </w:rPr>
-        <w:t>T</w:t>
-      </w:r>
-      <w:r>
-        <w:rPr>
-          <w:rFonts w:ascii="Verdana" w:eastAsia="Times New Roman" w:hAnsi="Verdana" w:cs="Times New Roman"/>
-          <w:lang w:val="en-GB"/>
-        </w:rPr>
-        <w:t xml:space="preserve">he settings file contains all the valid values for the </w:t>
+        </w:rPr>
+      </w:pPr>
+      <w:r>
+        <w:rPr>
+          <w:rFonts w:ascii="Verdana" w:eastAsia="Times New Roman" w:hAnsi="Verdana" w:cs="Times New Roman"/>
+        </w:rPr>
+        <w:lastRenderedPageBreak/>
+        <w:t xml:space="preserve">For example, </w:t>
+      </w:r>
+      <w:proofErr w:type="spellStart"/>
+      <w:r>
+        <w:rPr>
+          <w:rFonts w:ascii="Courier New" w:eastAsia="Times New Roman" w:hAnsi="Courier New" w:cs="Courier New"/>
+        </w:rPr>
+        <w:t>webhelp</w:t>
+      </w:r>
+      <w:proofErr w:type="spellEnd"/>
+      <w:r>
+        <w:rPr>
+          <w:rFonts w:ascii="Courier New" w:eastAsia="Times New Roman" w:hAnsi="Courier New" w:cs="Courier New"/>
+        </w:rPr>
+        <w:t>: C:/WebHelp/Balance.htm</w:t>
+      </w:r>
+      <w:r>
+        <w:rPr>
+          <w:rFonts w:ascii="Verdana" w:eastAsia="Times New Roman" w:hAnsi="Verdana" w:cs="Times New Roman"/>
+        </w:rPr>
+        <w:t xml:space="preserve"> processes the </w:t>
+      </w:r>
+      <w:proofErr w:type="spellStart"/>
+      <w:r>
+        <w:rPr>
+          <w:rFonts w:ascii="Verdana" w:eastAsia="Times New Roman" w:hAnsi="Verdana" w:cs="Times New Roman"/>
+        </w:rPr>
+        <w:t>WebHelp</w:t>
+      </w:r>
+      <w:proofErr w:type="spellEnd"/>
+      <w:r>
+        <w:rPr>
+          <w:rFonts w:ascii="Verdana" w:eastAsia="Times New Roman" w:hAnsi="Verdana" w:cs="Times New Roman"/>
+        </w:rPr>
+        <w:t xml:space="preserve"> system in the </w:t>
       </w:r>
       <w:r>
         <w:rPr>
           <w:rFonts w:ascii="Verdana" w:eastAsia="Times New Roman" w:hAnsi="Verdana" w:cs="Courier New"/>
-          <w:lang w:val="en-GB"/>
-        </w:rPr>
-        <w:t xml:space="preserve">product </w:t>
-      </w:r>
-      <w:r>
-        <w:rPr>
-          <w:rFonts w:ascii="Verdana" w:eastAsia="Times New Roman" w:hAnsi="Verdana" w:cs="Times New Roman"/>
-          <w:lang w:val="en-GB"/>
-        </w:rPr>
-        <w:t>key. Copy and paste one of these values into the key</w:t>
-      </w:r>
-      <w:r>
-        <w:rPr>
-          <w:rFonts w:ascii="Verdana" w:eastAsia="Times New Roman" w:hAnsi="Verdana" w:cs="Times New Roman"/>
-          <w:lang w:val="en-GB"/>
-        </w:rPr>
-        <w:t>.</w:t>
-      </w:r>
+        </w:rPr>
+        <w:t>C:\WebHelp</w:t>
+      </w:r>
+      <w:r>
+        <w:rPr>
+          <w:rFonts w:ascii="Verdana" w:eastAsia="Times New Roman" w:hAnsi="Verdana" w:cs="Times New Roman"/>
+        </w:rPr>
+        <w:t xml:space="preserve"> folder whose root file is </w:t>
+      </w:r>
+      <w:r>
+        <w:rPr>
+          <w:rFonts w:ascii="Verdana" w:eastAsia="Times New Roman" w:hAnsi="Verdana" w:cs="Courier New"/>
+        </w:rPr>
+        <w:t>Balance.htm</w:t>
+      </w:r>
+      <w:r>
+        <w:rPr>
+          <w:rFonts w:ascii="Verdana" w:eastAsia="Times New Roman" w:hAnsi="Verdana" w:cs="Times New Roman"/>
+        </w:rPr>
+        <w:t>. The root file is the HTML file used to launch the help system.</w:t>
+      </w:r>
+    </w:p>
+    <w:p>
+      <w:pPr>
+        <w:spacing w:after="0" w:line="240" w:lineRule="auto"/>
+        <w:rPr>
+          <w:rFonts w:ascii="Verdana" w:eastAsia="Times New Roman" w:hAnsi="Verdana" w:cs="Times New Roman"/>
+        </w:rPr>
+      </w:pPr>
     </w:p>
     <w:p>
       <w:pPr>
@@ -1593,12 +1636,41 @@
           <w:rFonts w:ascii="Verdana" w:eastAsia="Times New Roman" w:hAnsi="Verdana" w:cs="Times New Roman"/>
         </w:rPr>
       </w:pPr>
+      <w:r>
+        <w:rPr>
+          <w:rFonts w:ascii="Verdana" w:eastAsia="Times New Roman" w:hAnsi="Verdana" w:cs="Times New Roman"/>
+          <w:b/>
+          <w:bCs/>
+          <w:lang w:val="en-GB"/>
+        </w:rPr>
+        <w:t>Note</w:t>
+      </w:r>
+      <w:r>
+        <w:rPr>
+          <w:rFonts w:ascii="Verdana" w:eastAsia="Times New Roman" w:hAnsi="Verdana" w:cs="Times New Roman"/>
+        </w:rPr>
+        <w:t>: always use for</w:t>
+      </w:r>
+      <w:r>
+        <w:rPr>
+          <w:rFonts w:ascii="Verdana" w:eastAsia="Times New Roman" w:hAnsi="Verdana" w:cs="Times New Roman"/>
+        </w:rPr>
+        <w:t>ward slashes in paths in the s</w:t>
+      </w:r>
+      <w:r>
+        <w:rPr>
+          <w:rFonts w:ascii="Verdana" w:eastAsia="Times New Roman" w:hAnsi="Verdana" w:cs="Times New Roman"/>
+        </w:rPr>
+        <w:t>ettings file, even though Windows displays paths with backward slashes.</w:t>
+      </w:r>
     </w:p>
     <w:p>
       <w:pPr>
         <w:spacing w:after="0" w:line="240" w:lineRule="auto"/>
-        <w:rPr>
-          <w:rFonts w:ascii="Verdana" w:eastAsia="Times New Roman" w:hAnsi="Verdana" w:cs="Times New Roman"/>
+        <w:ind w:left="720"/>
+        <w:rPr>
+          <w:rFonts w:ascii="Verdana" w:eastAsia="Times New Roman" w:hAnsi="Verdana" w:cs="Times New Roman"/>
+          <w:lang w:val="en-GB"/>
         </w:rPr>
       </w:pPr>
     </w:p>
@@ -1619,201 +1691,6 @@
           <w:rFonts w:ascii="Verdana" w:eastAsia="Times New Roman" w:hAnsi="Verdana" w:cs="Times New Roman"/>
           <w:lang w:val="en-GB"/>
         </w:rPr>
-        <w:t xml:space="preserve">Update the </w:t>
-      </w:r>
-      <w:proofErr w:type="spellStart"/>
-      <w:r>
-        <w:rPr>
-          <w:rFonts w:ascii="Verdana" w:eastAsia="Times New Roman" w:hAnsi="Verdana" w:cs="Courier New"/>
-          <w:lang w:val="en-GB"/>
-        </w:rPr>
-        <w:t>webhelp</w:t>
-      </w:r>
-      <w:proofErr w:type="spellEnd"/>
-      <w:r>
-        <w:rPr>
-          <w:rFonts w:ascii="Verdana" w:eastAsia="Times New Roman" w:hAnsi="Verdana" w:cs="Courier New"/>
-          <w:lang w:val="en-GB"/>
-        </w:rPr>
-        <w:t xml:space="preserve"> </w:t>
-      </w:r>
-      <w:r>
-        <w:rPr>
-          <w:rFonts w:ascii="Verdana" w:eastAsia="Times New Roman" w:hAnsi="Verdana" w:cs="Times New Roman"/>
-          <w:lang w:val="en-GB"/>
-        </w:rPr>
-        <w:t xml:space="preserve">key with the full path and name of the root file of the </w:t>
-      </w:r>
-      <w:proofErr w:type="spellStart"/>
-      <w:r>
-        <w:rPr>
-          <w:rFonts w:ascii="Verdana" w:eastAsia="Times New Roman" w:hAnsi="Verdana" w:cs="Times New Roman"/>
-          <w:lang w:val="en-GB"/>
-        </w:rPr>
-        <w:t>WebHelp</w:t>
-      </w:r>
-      <w:proofErr w:type="spellEnd"/>
-      <w:r>
-        <w:rPr>
-          <w:rFonts w:ascii="Verdana" w:eastAsia="Times New Roman" w:hAnsi="Verdana" w:cs="Times New Roman"/>
-          <w:lang w:val="en-GB"/>
-        </w:rPr>
-        <w:t xml:space="preserve"> system.</w:t>
-      </w:r>
-    </w:p>
-    <w:p>
-      <w:pPr>
-        <w:pStyle w:val="ListParagraph"/>
-        <w:spacing w:after="0" w:line="240" w:lineRule="auto"/>
-        <w:rPr>
-          <w:rFonts w:ascii="Verdana" w:eastAsia="Times New Roman" w:hAnsi="Verdana" w:cs="Times New Roman"/>
-        </w:rPr>
-      </w:pPr>
-    </w:p>
-    <w:p>
-      <w:pPr>
-        <w:spacing w:after="0" w:line="240" w:lineRule="auto"/>
-        <w:ind w:left="720"/>
-        <w:rPr>
-          <w:rFonts w:ascii="Verdana" w:eastAsia="Times New Roman" w:hAnsi="Verdana" w:cs="Times New Roman"/>
-        </w:rPr>
-      </w:pPr>
-      <w:r>
-        <w:rPr>
-          <w:rFonts w:ascii="Verdana" w:eastAsia="Times New Roman" w:hAnsi="Verdana" w:cs="Times New Roman"/>
-        </w:rPr>
-        <w:t xml:space="preserve">For example, </w:t>
-      </w:r>
-      <w:proofErr w:type="spellStart"/>
-      <w:r>
-        <w:rPr>
-          <w:rFonts w:ascii="Courier New" w:eastAsia="Times New Roman" w:hAnsi="Courier New" w:cs="Courier New"/>
-        </w:rPr>
-        <w:t>webhelp</w:t>
-      </w:r>
-      <w:proofErr w:type="spellEnd"/>
-      <w:r>
-        <w:rPr>
-          <w:rFonts w:ascii="Courier New" w:eastAsia="Times New Roman" w:hAnsi="Courier New" w:cs="Courier New"/>
-        </w:rPr>
-        <w:t>: C:/WebHelp/Balance.htm</w:t>
-      </w:r>
-      <w:r>
-        <w:rPr>
-          <w:rFonts w:ascii="Verdana" w:eastAsia="Times New Roman" w:hAnsi="Verdana" w:cs="Times New Roman"/>
-        </w:rPr>
-        <w:t xml:space="preserve"> processes the </w:t>
-      </w:r>
-      <w:proofErr w:type="spellStart"/>
-      <w:r>
-        <w:rPr>
-          <w:rFonts w:ascii="Verdana" w:eastAsia="Times New Roman" w:hAnsi="Verdana" w:cs="Times New Roman"/>
-        </w:rPr>
-        <w:t>WebHelp</w:t>
-      </w:r>
-      <w:proofErr w:type="spellEnd"/>
-      <w:r>
-        <w:rPr>
-          <w:rFonts w:ascii="Verdana" w:eastAsia="Times New Roman" w:hAnsi="Verdana" w:cs="Times New Roman"/>
-        </w:rPr>
-        <w:t xml:space="preserve"> system in the </w:t>
-      </w:r>
-      <w:r>
-        <w:rPr>
-          <w:rFonts w:ascii="Verdana" w:eastAsia="Times New Roman" w:hAnsi="Verdana" w:cs="Courier New"/>
-        </w:rPr>
-        <w:t>C:\WebHelp</w:t>
-      </w:r>
-      <w:r>
-        <w:rPr>
-          <w:rFonts w:ascii="Verdana" w:eastAsia="Times New Roman" w:hAnsi="Verdana" w:cs="Times New Roman"/>
-        </w:rPr>
-        <w:t xml:space="preserve"> folder whose root file is </w:t>
-      </w:r>
-      <w:r>
-        <w:rPr>
-          <w:rFonts w:ascii="Verdana" w:eastAsia="Times New Roman" w:hAnsi="Verdana" w:cs="Courier New"/>
-        </w:rPr>
-        <w:t>Balance.htm</w:t>
-      </w:r>
-      <w:r>
-        <w:rPr>
-          <w:rFonts w:ascii="Verdana" w:eastAsia="Times New Roman" w:hAnsi="Verdana" w:cs="Times New Roman"/>
-        </w:rPr>
-        <w:t>. The root file is the HTML file used to launch the help system.</w:t>
-      </w:r>
-    </w:p>
-    <w:p>
-      <w:pPr>
-        <w:spacing w:after="0" w:line="240" w:lineRule="auto"/>
-        <w:rPr>
-          <w:rFonts w:ascii="Verdana" w:eastAsia="Times New Roman" w:hAnsi="Verdana" w:cs="Times New Roman"/>
-        </w:rPr>
-      </w:pPr>
-    </w:p>
-    <w:p>
-      <w:pPr>
-        <w:spacing w:after="0" w:line="240" w:lineRule="auto"/>
-        <w:ind w:left="720"/>
-        <w:rPr>
-          <w:rFonts w:ascii="Verdana" w:eastAsia="Times New Roman" w:hAnsi="Verdana" w:cs="Times New Roman"/>
-        </w:rPr>
-      </w:pPr>
-      <w:r>
-        <w:rPr>
-          <w:rFonts w:ascii="Verdana" w:eastAsia="Times New Roman" w:hAnsi="Verdana" w:cs="Times New Roman"/>
-          <w:b/>
-          <w:bCs/>
-          <w:lang w:val="en-GB"/>
-        </w:rPr>
-        <w:t>Note</w:t>
-      </w:r>
-      <w:r>
-        <w:rPr>
-          <w:rFonts w:ascii="Verdana" w:eastAsia="Times New Roman" w:hAnsi="Verdana" w:cs="Times New Roman"/>
-        </w:rPr>
-        <w:t>: always use for</w:t>
-      </w:r>
-      <w:r>
-        <w:rPr>
-          <w:rFonts w:ascii="Verdana" w:eastAsia="Times New Roman" w:hAnsi="Verdana" w:cs="Times New Roman"/>
-        </w:rPr>
-        <w:t>ward slashes in paths in the s</w:t>
-      </w:r>
-      <w:r>
-        <w:rPr>
-          <w:rFonts w:ascii="Verdana" w:eastAsia="Times New Roman" w:hAnsi="Verdana" w:cs="Times New Roman"/>
-        </w:rPr>
-        <w:t>ettings file, even though Windows displays paths with backward slashes.</w:t>
-      </w:r>
-    </w:p>
-    <w:p>
-      <w:pPr>
-        <w:spacing w:after="0" w:line="240" w:lineRule="auto"/>
-        <w:ind w:left="720"/>
-        <w:rPr>
-          <w:rFonts w:ascii="Verdana" w:eastAsia="Times New Roman" w:hAnsi="Verdana" w:cs="Times New Roman"/>
-          <w:lang w:val="en-GB"/>
-        </w:rPr>
-      </w:pPr>
-    </w:p>
-    <w:p>
-      <w:pPr>
-        <w:pStyle w:val="ListParagraph"/>
-        <w:numPr>
-          <w:ilvl w:val="0"/>
-          <w:numId w:val="7"/>
-        </w:numPr>
-        <w:spacing w:after="0" w:line="240" w:lineRule="auto"/>
-        <w:rPr>
-          <w:rFonts w:ascii="Verdana" w:eastAsia="Times New Roman" w:hAnsi="Verdana" w:cs="Times New Roman"/>
-        </w:rPr>
-      </w:pPr>
-      <w:r>
-        <w:rPr>
-          <w:rFonts w:ascii="Verdana" w:eastAsia="Times New Roman" w:hAnsi="Verdana" w:cs="Times New Roman"/>
-          <w:lang w:val="en-GB"/>
-        </w:rPr>
         <w:t xml:space="preserve">If the folder containing your </w:t>
       </w:r>
       <w:proofErr w:type="spellStart"/>
@@ -2411,7 +2288,6 @@
         <w:rPr>
           <w:rFonts w:ascii="Courier New" w:eastAsia="Times New Roman" w:hAnsi="Courier New" w:cs="Courier New"/>
         </w:rPr>
-        <w:lastRenderedPageBreak/>
         <w:t>webhelp</w:t>
       </w:r>
       <w:proofErr w:type="spellEnd"/>
@@ -2460,6 +2336,7 @@
           <w:rFonts w:ascii="Verdana" w:eastAsia="Times New Roman" w:hAnsi="Verdana" w:cs="Times New Roman"/>
           <w:lang w:val="en-GB"/>
         </w:rPr>
+        <w:lastRenderedPageBreak/>
         <w:t>tell</w:t>
       </w:r>
       <w:proofErr w:type="gramEnd"/>
@@ -3378,7 +3255,6 @@
           <w:rFonts w:ascii="Verdana" w:eastAsia="Times New Roman" w:hAnsi="Verdana" w:cs="Times New Roman"/>
           <w:lang w:val="en-GB"/>
         </w:rPr>
-        <w:lastRenderedPageBreak/>
         <w:t xml:space="preserve">Launch the Ruby command window by clicking </w:t>
       </w:r>
       <w:r>
@@ -3420,6 +3296,7 @@
           <w:rFonts w:ascii="Verdana" w:eastAsia="Times New Roman" w:hAnsi="Verdana" w:cs="Times New Roman"/>
           <w:lang w:val="en-GB"/>
         </w:rPr>
+        <w:lastRenderedPageBreak/>
         <w:t xml:space="preserve">Type </w:t>
       </w:r>
       <w:proofErr w:type="spellStart"/>

</xml_diff>